<commit_message>
Update 4. Reclamacion devolucion REMartinezIvan.docx
</commit_message>
<xml_diff>
--- a/SGE/SAP MJ/4.8 Ventas y distribución/Trabajos ya hechos/Pre examen ev 2/4. Reclamacion devolucion REMartinezIvan.docx
+++ b/SGE/SAP MJ/4.8 Ventas y distribución/Trabajos ya hechos/Pre examen ev 2/4. Reclamacion devolucion REMartinezIvan.docx
@@ -40,7 +40,7 @@
                     <pic:cNvPicPr/>
                   </pic:nvPicPr>
                   <pic:blipFill>
-                    <a:blip r:embed="rId4" cstate="print"/>
+                    <a:blip r:embed="rId5" cstate="print"/>
                     <a:stretch>
                       <a:fillRect/>
                     </a:stretch>
@@ -68,11 +68,475 @@
       <w:pPr>
         <w:pStyle w:val="Ttulo1"/>
       </w:pPr>
+      <w:bookmarkStart w:id="0" w:name="_Toc95898388"/>
       <w:r>
         <w:lastRenderedPageBreak/>
         <w:t>Índice</w:t>
       </w:r>
-    </w:p>
+      <w:bookmarkEnd w:id="0"/>
+    </w:p>
+    <w:sdt>
+      <w:sdtPr>
+        <w:id w:val="521031594"/>
+        <w:docPartObj>
+          <w:docPartGallery w:val="Table of Contents"/>
+          <w:docPartUnique/>
+        </w:docPartObj>
+      </w:sdtPr>
+      <w:sdtEndPr>
+        <w:rPr>
+          <w:rFonts w:asciiTheme="minorHAnsi" w:eastAsiaTheme="minorHAnsi" w:hAnsiTheme="minorHAnsi" w:cstheme="minorBidi"/>
+          <w:b w:val="0"/>
+          <w:bCs w:val="0"/>
+          <w:color w:val="auto"/>
+          <w:sz w:val="22"/>
+          <w:szCs w:val="22"/>
+        </w:rPr>
+      </w:sdtEndPr>
+      <w:sdtContent>
+        <w:p>
+          <w:pPr>
+            <w:pStyle w:val="TtulodeTDC"/>
+          </w:pPr>
+        </w:p>
+        <w:p>
+          <w:pPr>
+            <w:pStyle w:val="TDC1"/>
+            <w:tabs>
+              <w:tab w:val="right" w:leader="dot" w:pos="8494"/>
+            </w:tabs>
+            <w:rPr>
+              <w:noProof/>
+            </w:rPr>
+          </w:pPr>
+          <w:r>
+            <w:fldChar w:fldCharType="begin"/>
+          </w:r>
+          <w:r>
+            <w:instrText xml:space="preserve"> TOC \o "1-3" \h \z \u </w:instrText>
+          </w:r>
+          <w:r>
+            <w:fldChar w:fldCharType="separate"/>
+          </w:r>
+          <w:hyperlink w:anchor="_Toc95898388" w:history="1">
+            <w:r>
+              <w:rPr>
+                <w:rStyle w:val="Hipervnculo"/>
+                <w:noProof/>
+              </w:rPr>
+              <w:t>Índice</w:t>
+            </w:r>
+            <w:r>
+              <w:rPr>
+                <w:noProof/>
+                <w:webHidden/>
+              </w:rPr>
+              <w:tab/>
+            </w:r>
+            <w:r>
+              <w:rPr>
+                <w:noProof/>
+                <w:webHidden/>
+              </w:rPr>
+              <w:fldChar w:fldCharType="begin"/>
+            </w:r>
+            <w:r>
+              <w:rPr>
+                <w:noProof/>
+                <w:webHidden/>
+              </w:rPr>
+              <w:instrText xml:space="preserve"> PAGEREF _Toc95898388 \h </w:instrText>
+            </w:r>
+            <w:r>
+              <w:rPr>
+                <w:noProof/>
+                <w:webHidden/>
+              </w:rPr>
+            </w:r>
+            <w:r>
+              <w:rPr>
+                <w:noProof/>
+                <w:webHidden/>
+              </w:rPr>
+              <w:fldChar w:fldCharType="separate"/>
+            </w:r>
+            <w:r>
+              <w:rPr>
+                <w:noProof/>
+                <w:webHidden/>
+              </w:rPr>
+              <w:t>2</w:t>
+            </w:r>
+            <w:r>
+              <w:rPr>
+                <w:noProof/>
+                <w:webHidden/>
+              </w:rPr>
+              <w:fldChar w:fldCharType="end"/>
+            </w:r>
+          </w:hyperlink>
+        </w:p>
+        <w:p>
+          <w:pPr>
+            <w:pStyle w:val="TDC1"/>
+            <w:tabs>
+              <w:tab w:val="right" w:leader="dot" w:pos="8494"/>
+            </w:tabs>
+            <w:rPr>
+              <w:noProof/>
+            </w:rPr>
+          </w:pPr>
+          <w:hyperlink w:anchor="_Toc95898389" w:history="1">
+            <w:r>
+              <w:rPr>
+                <w:rStyle w:val="Hipervnculo"/>
+                <w:noProof/>
+              </w:rPr>
+              <w:t>1.- Crear interlocutor comercial</w:t>
+            </w:r>
+            <w:r>
+              <w:rPr>
+                <w:noProof/>
+                <w:webHidden/>
+              </w:rPr>
+              <w:tab/>
+            </w:r>
+            <w:r>
+              <w:rPr>
+                <w:noProof/>
+                <w:webHidden/>
+              </w:rPr>
+              <w:fldChar w:fldCharType="begin"/>
+            </w:r>
+            <w:r>
+              <w:rPr>
+                <w:noProof/>
+                <w:webHidden/>
+              </w:rPr>
+              <w:instrText xml:space="preserve"> PAGEREF _Toc95898389 \h </w:instrText>
+            </w:r>
+            <w:r>
+              <w:rPr>
+                <w:noProof/>
+                <w:webHidden/>
+              </w:rPr>
+            </w:r>
+            <w:r>
+              <w:rPr>
+                <w:noProof/>
+                <w:webHidden/>
+              </w:rPr>
+              <w:fldChar w:fldCharType="separate"/>
+            </w:r>
+            <w:r>
+              <w:rPr>
+                <w:noProof/>
+                <w:webHidden/>
+              </w:rPr>
+              <w:t>3</w:t>
+            </w:r>
+            <w:r>
+              <w:rPr>
+                <w:noProof/>
+                <w:webHidden/>
+              </w:rPr>
+              <w:fldChar w:fldCharType="end"/>
+            </w:r>
+          </w:hyperlink>
+        </w:p>
+        <w:p>
+          <w:pPr>
+            <w:pStyle w:val="TDC1"/>
+            <w:tabs>
+              <w:tab w:val="right" w:leader="dot" w:pos="8494"/>
+            </w:tabs>
+            <w:rPr>
+              <w:noProof/>
+            </w:rPr>
+          </w:pPr>
+          <w:hyperlink w:anchor="_Toc95898390" w:history="1">
+            <w:r>
+              <w:rPr>
+                <w:rStyle w:val="Hipervnculo"/>
+                <w:noProof/>
+              </w:rPr>
+              <w:t>2.- Condiciones del cliente</w:t>
+            </w:r>
+            <w:r>
+              <w:rPr>
+                <w:noProof/>
+                <w:webHidden/>
+              </w:rPr>
+              <w:tab/>
+            </w:r>
+            <w:r>
+              <w:rPr>
+                <w:noProof/>
+                <w:webHidden/>
+              </w:rPr>
+              <w:fldChar w:fldCharType="begin"/>
+            </w:r>
+            <w:r>
+              <w:rPr>
+                <w:noProof/>
+                <w:webHidden/>
+              </w:rPr>
+              <w:instrText xml:space="preserve"> PAGEREF _Toc95898390 \h </w:instrText>
+            </w:r>
+            <w:r>
+              <w:rPr>
+                <w:noProof/>
+                <w:webHidden/>
+              </w:rPr>
+            </w:r>
+            <w:r>
+              <w:rPr>
+                <w:noProof/>
+                <w:webHidden/>
+              </w:rPr>
+              <w:fldChar w:fldCharType="separate"/>
+            </w:r>
+            <w:r>
+              <w:rPr>
+                <w:noProof/>
+                <w:webHidden/>
+              </w:rPr>
+              <w:t>9</w:t>
+            </w:r>
+            <w:r>
+              <w:rPr>
+                <w:noProof/>
+                <w:webHidden/>
+              </w:rPr>
+              <w:fldChar w:fldCharType="end"/>
+            </w:r>
+          </w:hyperlink>
+        </w:p>
+        <w:p>
+          <w:pPr>
+            <w:pStyle w:val="TDC1"/>
+            <w:tabs>
+              <w:tab w:val="right" w:leader="dot" w:pos="8494"/>
+            </w:tabs>
+            <w:rPr>
+              <w:noProof/>
+            </w:rPr>
+          </w:pPr>
+          <w:hyperlink w:anchor="_Toc95898391" w:history="1">
+            <w:r>
+              <w:rPr>
+                <w:rStyle w:val="Hipervnculo"/>
+                <w:noProof/>
+              </w:rPr>
+              <w:t>Cambiar el nombre al material</w:t>
+            </w:r>
+            <w:r>
+              <w:rPr>
+                <w:noProof/>
+                <w:webHidden/>
+              </w:rPr>
+              <w:tab/>
+            </w:r>
+            <w:r>
+              <w:rPr>
+                <w:noProof/>
+                <w:webHidden/>
+              </w:rPr>
+              <w:fldChar w:fldCharType="begin"/>
+            </w:r>
+            <w:r>
+              <w:rPr>
+                <w:noProof/>
+                <w:webHidden/>
+              </w:rPr>
+              <w:instrText xml:space="preserve"> PAGEREF _Toc95898391 \h </w:instrText>
+            </w:r>
+            <w:r>
+              <w:rPr>
+                <w:noProof/>
+                <w:webHidden/>
+              </w:rPr>
+            </w:r>
+            <w:r>
+              <w:rPr>
+                <w:noProof/>
+                <w:webHidden/>
+              </w:rPr>
+              <w:fldChar w:fldCharType="separate"/>
+            </w:r>
+            <w:r>
+              <w:rPr>
+                <w:noProof/>
+                <w:webHidden/>
+              </w:rPr>
+              <w:t>12</w:t>
+            </w:r>
+            <w:r>
+              <w:rPr>
+                <w:noProof/>
+                <w:webHidden/>
+              </w:rPr>
+              <w:fldChar w:fldCharType="end"/>
+            </w:r>
+          </w:hyperlink>
+        </w:p>
+        <w:p>
+          <w:pPr>
+            <w:pStyle w:val="TDC1"/>
+            <w:tabs>
+              <w:tab w:val="right" w:leader="dot" w:pos="8494"/>
+            </w:tabs>
+            <w:rPr>
+              <w:noProof/>
+            </w:rPr>
+          </w:pPr>
+          <w:hyperlink w:anchor="_Toc95898392" w:history="1">
+            <w:r>
+              <w:rPr>
+                <w:rStyle w:val="Hipervnculo"/>
+                <w:noProof/>
+              </w:rPr>
+              <w:t>Generar el pedido</w:t>
+            </w:r>
+            <w:r>
+              <w:rPr>
+                <w:noProof/>
+                <w:webHidden/>
+              </w:rPr>
+              <w:tab/>
+            </w:r>
+            <w:r>
+              <w:rPr>
+                <w:noProof/>
+                <w:webHidden/>
+              </w:rPr>
+              <w:fldChar w:fldCharType="begin"/>
+            </w:r>
+            <w:r>
+              <w:rPr>
+                <w:noProof/>
+                <w:webHidden/>
+              </w:rPr>
+              <w:instrText xml:space="preserve"> PAGEREF _Toc95898392 \h </w:instrText>
+            </w:r>
+            <w:r>
+              <w:rPr>
+                <w:noProof/>
+                <w:webHidden/>
+              </w:rPr>
+            </w:r>
+            <w:r>
+              <w:rPr>
+                <w:noProof/>
+                <w:webHidden/>
+              </w:rPr>
+              <w:fldChar w:fldCharType="separate"/>
+            </w:r>
+            <w:r>
+              <w:rPr>
+                <w:noProof/>
+                <w:webHidden/>
+              </w:rPr>
+              <w:t>14</w:t>
+            </w:r>
+            <w:r>
+              <w:rPr>
+                <w:noProof/>
+                <w:webHidden/>
+              </w:rPr>
+              <w:fldChar w:fldCharType="end"/>
+            </w:r>
+          </w:hyperlink>
+        </w:p>
+        <w:p>
+          <w:pPr>
+            <w:pStyle w:val="TDC2"/>
+            <w:tabs>
+              <w:tab w:val="right" w:leader="dot" w:pos="8494"/>
+            </w:tabs>
+            <w:rPr>
+              <w:noProof/>
+            </w:rPr>
+          </w:pPr>
+          <w:hyperlink w:anchor="_Toc95898393" w:history="1">
+            <w:r>
+              <w:rPr>
+                <w:rStyle w:val="Hipervnculo"/>
+                <w:noProof/>
+              </w:rPr>
+              <w:t>Ver Stock</w:t>
+            </w:r>
+            <w:r>
+              <w:rPr>
+                <w:rStyle w:val="Hipervnculo"/>
+                <w:noProof/>
+              </w:rPr>
+              <w:t xml:space="preserve"> </w:t>
+            </w:r>
+            <w:r>
+              <w:rPr>
+                <w:rStyle w:val="Hipervnculo"/>
+                <w:noProof/>
+              </w:rPr>
+              <w:t>antes de realizar el pedido</w:t>
+            </w:r>
+            <w:r>
+              <w:rPr>
+                <w:noProof/>
+                <w:webHidden/>
+              </w:rPr>
+              <w:tab/>
+            </w:r>
+            <w:r>
+              <w:rPr>
+                <w:noProof/>
+                <w:webHidden/>
+              </w:rPr>
+              <w:fldChar w:fldCharType="begin"/>
+            </w:r>
+            <w:r>
+              <w:rPr>
+                <w:noProof/>
+                <w:webHidden/>
+              </w:rPr>
+              <w:instrText xml:space="preserve"> PAGEREF _Toc95898393 \h </w:instrText>
+            </w:r>
+            <w:r>
+              <w:rPr>
+                <w:noProof/>
+                <w:webHidden/>
+              </w:rPr>
+            </w:r>
+            <w:r>
+              <w:rPr>
+                <w:noProof/>
+                <w:webHidden/>
+              </w:rPr>
+              <w:fldChar w:fldCharType="separate"/>
+            </w:r>
+            <w:r>
+              <w:rPr>
+                <w:noProof/>
+                <w:webHidden/>
+              </w:rPr>
+              <w:t>14</w:t>
+            </w:r>
+            <w:r>
+              <w:rPr>
+                <w:noProof/>
+                <w:webHidden/>
+              </w:rPr>
+              <w:fldChar w:fldCharType="end"/>
+            </w:r>
+          </w:hyperlink>
+        </w:p>
+        <w:p>
+          <w:r>
+            <w:fldChar w:fldCharType="end"/>
+          </w:r>
+        </w:p>
+      </w:sdtContent>
+    </w:sdt>
     <w:p>
       <w:r>
         <w:br w:type="page"/>
@@ -82,6 +546,7 @@
       <w:pPr>
         <w:pStyle w:val="Ttulo1"/>
       </w:pPr>
+      <w:bookmarkStart w:id="1" w:name="_Toc95898389"/>
       <w:r>
         <w:lastRenderedPageBreak/>
         <w:t xml:space="preserve">1.- </w:t>
@@ -89,6 +554,7 @@
       <w:r>
         <w:t>Crear interlocutor comercial</w:t>
       </w:r>
+      <w:bookmarkEnd w:id="1"/>
     </w:p>
     <w:p>
       <w:r>
@@ -122,7 +588,7 @@
                     </pic:cNvPicPr>
                   </pic:nvPicPr>
                   <pic:blipFill>
-                    <a:blip r:embed="rId5" cstate="print"/>
+                    <a:blip r:embed="rId6" cstate="print"/>
                     <a:srcRect/>
                     <a:stretch>
                       <a:fillRect/>
@@ -188,7 +654,7 @@
                     </pic:cNvPicPr>
                   </pic:nvPicPr>
                   <pic:blipFill>
-                    <a:blip r:embed="rId6" cstate="print"/>
+                    <a:blip r:embed="rId7" cstate="print"/>
                     <a:srcRect/>
                     <a:stretch>
                       <a:fillRect/>
@@ -246,7 +712,7 @@
                     </pic:cNvPicPr>
                   </pic:nvPicPr>
                   <pic:blipFill>
-                    <a:blip r:embed="rId7" cstate="print"/>
+                    <a:blip r:embed="rId8" cstate="print"/>
                     <a:srcRect/>
                     <a:stretch>
                       <a:fillRect/>
@@ -310,7 +776,7 @@
                     </pic:cNvPicPr>
                   </pic:nvPicPr>
                   <pic:blipFill>
-                    <a:blip r:embed="rId8" cstate="print"/>
+                    <a:blip r:embed="rId9" cstate="print"/>
                     <a:srcRect/>
                     <a:stretch>
                       <a:fillRect/>
@@ -368,7 +834,7 @@
                     </pic:cNvPicPr>
                   </pic:nvPicPr>
                   <pic:blipFill>
-                    <a:blip r:embed="rId9" cstate="print"/>
+                    <a:blip r:embed="rId10" cstate="print"/>
                     <a:srcRect/>
                     <a:stretch>
                       <a:fillRect/>
@@ -434,7 +900,7 @@
                     </pic:cNvPicPr>
                   </pic:nvPicPr>
                   <pic:blipFill>
-                    <a:blip r:embed="rId10" cstate="print"/>
+                    <a:blip r:embed="rId11" cstate="print"/>
                     <a:srcRect/>
                     <a:stretch>
                       <a:fillRect/>
@@ -495,7 +961,7 @@
                     </pic:cNvPicPr>
                   </pic:nvPicPr>
                   <pic:blipFill>
-                    <a:blip r:embed="rId11" cstate="print"/>
+                    <a:blip r:embed="rId12" cstate="print"/>
                     <a:srcRect/>
                     <a:stretch>
                       <a:fillRect/>
@@ -558,7 +1024,7 @@
                     </pic:cNvPicPr>
                   </pic:nvPicPr>
                   <pic:blipFill>
-                    <a:blip r:embed="rId12" cstate="print"/>
+                    <a:blip r:embed="rId13" cstate="print"/>
                     <a:srcRect/>
                     <a:stretch>
                       <a:fillRect/>
@@ -619,7 +1085,7 @@
                     </pic:cNvPicPr>
                   </pic:nvPicPr>
                   <pic:blipFill>
-                    <a:blip r:embed="rId13" cstate="print"/>
+                    <a:blip r:embed="rId14" cstate="print"/>
                     <a:srcRect/>
                     <a:stretch>
                       <a:fillRect/>
@@ -682,7 +1148,7 @@
                     </pic:cNvPicPr>
                   </pic:nvPicPr>
                   <pic:blipFill>
-                    <a:blip r:embed="rId14" cstate="print"/>
+                    <a:blip r:embed="rId15" cstate="print"/>
                     <a:srcRect/>
                     <a:stretch>
                       <a:fillRect/>
@@ -753,7 +1219,7 @@
                     </pic:cNvPicPr>
                   </pic:nvPicPr>
                   <pic:blipFill>
-                    <a:blip r:embed="rId15" cstate="print"/>
+                    <a:blip r:embed="rId16" cstate="print"/>
                     <a:srcRect/>
                     <a:stretch>
                       <a:fillRect/>
@@ -811,7 +1277,7 @@
                     </pic:cNvPicPr>
                   </pic:nvPicPr>
                   <pic:blipFill>
-                    <a:blip r:embed="rId16" cstate="print"/>
+                    <a:blip r:embed="rId17" cstate="print"/>
                     <a:srcRect/>
                     <a:stretch>
                       <a:fillRect/>
@@ -878,7 +1344,7 @@
                     </pic:cNvPicPr>
                   </pic:nvPicPr>
                   <pic:blipFill>
-                    <a:blip r:embed="rId17" cstate="print"/>
+                    <a:blip r:embed="rId18" cstate="print"/>
                     <a:srcRect/>
                     <a:stretch>
                       <a:fillRect/>
@@ -936,7 +1402,7 @@
                     </pic:cNvPicPr>
                   </pic:nvPicPr>
                   <pic:blipFill>
-                    <a:blip r:embed="rId18" cstate="print"/>
+                    <a:blip r:embed="rId19" cstate="print"/>
                     <a:srcRect/>
                     <a:stretch>
                       <a:fillRect/>
@@ -990,7 +1456,7 @@
                     </pic:cNvPicPr>
                   </pic:nvPicPr>
                   <pic:blipFill>
-                    <a:blip r:embed="rId19" cstate="print"/>
+                    <a:blip r:embed="rId20" cstate="print"/>
                     <a:srcRect/>
                     <a:stretch>
                       <a:fillRect/>
@@ -1044,7 +1510,7 @@
                     </pic:cNvPicPr>
                   </pic:nvPicPr>
                   <pic:blipFill>
-                    <a:blip r:embed="rId20" cstate="print"/>
+                    <a:blip r:embed="rId21" cstate="print"/>
                     <a:srcRect/>
                     <a:stretch>
                       <a:fillRect/>
@@ -1100,7 +1566,7 @@
                     </pic:cNvPicPr>
                   </pic:nvPicPr>
                   <pic:blipFill>
-                    <a:blip r:embed="rId21" cstate="print"/>
+                    <a:blip r:embed="rId22" cstate="print"/>
                     <a:srcRect/>
                     <a:stretch>
                       <a:fillRect/>
@@ -1153,7 +1619,7 @@
                     </pic:cNvPicPr>
                   </pic:nvPicPr>
                   <pic:blipFill>
-                    <a:blip r:embed="rId22" cstate="print"/>
+                    <a:blip r:embed="rId23" cstate="print"/>
                     <a:srcRect/>
                     <a:stretch>
                       <a:fillRect/>
@@ -1206,7 +1672,7 @@
                     </pic:cNvPicPr>
                   </pic:nvPicPr>
                   <pic:blipFill>
-                    <a:blip r:embed="rId23" cstate="print"/>
+                    <a:blip r:embed="rId24" cstate="print"/>
                     <a:srcRect/>
                     <a:stretch>
                       <a:fillRect/>
@@ -1269,7 +1735,7 @@
                     </pic:cNvPicPr>
                   </pic:nvPicPr>
                   <pic:blipFill>
-                    <a:blip r:embed="rId24" cstate="print"/>
+                    <a:blip r:embed="rId25" cstate="print"/>
                     <a:srcRect/>
                     <a:stretch>
                       <a:fillRect/>
@@ -1307,10 +1773,12 @@
       <w:pPr>
         <w:pStyle w:val="Ttulo1"/>
       </w:pPr>
+      <w:bookmarkStart w:id="2" w:name="_Toc95898390"/>
       <w:r>
         <w:lastRenderedPageBreak/>
         <w:t>2.- Condiciones del cliente</w:t>
       </w:r>
+      <w:bookmarkEnd w:id="2"/>
     </w:p>
     <w:p>
       <w:r>
@@ -1344,7 +1812,7 @@
                     </pic:cNvPicPr>
                   </pic:nvPicPr>
                   <pic:blipFill>
-                    <a:blip r:embed="rId25" cstate="print"/>
+                    <a:blip r:embed="rId26" cstate="print"/>
                     <a:srcRect/>
                     <a:stretch>
                       <a:fillRect/>
@@ -1402,7 +1870,7 @@
                     </pic:cNvPicPr>
                   </pic:nvPicPr>
                   <pic:blipFill>
-                    <a:blip r:embed="rId26" cstate="print"/>
+                    <a:blip r:embed="rId27" cstate="print"/>
                     <a:srcRect/>
                     <a:stretch>
                       <a:fillRect/>
@@ -1473,7 +1941,7 @@
                     </pic:cNvPicPr>
                   </pic:nvPicPr>
                   <pic:blipFill>
-                    <a:blip r:embed="rId27" cstate="print"/>
+                    <a:blip r:embed="rId28" cstate="print"/>
                     <a:srcRect/>
                     <a:stretch>
                       <a:fillRect/>
@@ -1546,7 +2014,7 @@
                     </pic:cNvPicPr>
                   </pic:nvPicPr>
                   <pic:blipFill>
-                    <a:blip r:embed="rId28" cstate="print"/>
+                    <a:blip r:embed="rId29" cstate="print"/>
                     <a:srcRect/>
                     <a:stretch>
                       <a:fillRect/>
@@ -1604,7 +2072,7 @@
                     </pic:cNvPicPr>
                   </pic:nvPicPr>
                   <pic:blipFill>
-                    <a:blip r:embed="rId29" cstate="print"/>
+                    <a:blip r:embed="rId30" cstate="print"/>
                     <a:srcRect/>
                     <a:stretch>
                       <a:fillRect/>
@@ -1669,7 +2137,7 @@
                     </pic:cNvPicPr>
                   </pic:nvPicPr>
                   <pic:blipFill>
-                    <a:blip r:embed="rId30" cstate="print"/>
+                    <a:blip r:embed="rId31" cstate="print"/>
                     <a:srcRect/>
                     <a:stretch>
                       <a:fillRect/>
@@ -1730,7 +2198,7 @@
                     </pic:cNvPicPr>
                   </pic:nvPicPr>
                   <pic:blipFill>
-                    <a:blip r:embed="rId31" cstate="print"/>
+                    <a:blip r:embed="rId32" cstate="print"/>
                     <a:srcRect/>
                     <a:stretch>
                       <a:fillRect/>
@@ -1768,10 +2236,12 @@
       <w:pPr>
         <w:pStyle w:val="Ttulo1"/>
       </w:pPr>
+      <w:bookmarkStart w:id="3" w:name="_Toc95898391"/>
       <w:r>
         <w:lastRenderedPageBreak/>
         <w:t>Cambiar el nombre al material</w:t>
       </w:r>
+      <w:bookmarkEnd w:id="3"/>
     </w:p>
     <w:p>
       <w:r>
@@ -1808,7 +2278,7 @@
                     </pic:cNvPicPr>
                   </pic:nvPicPr>
                   <pic:blipFill>
-                    <a:blip r:embed="rId32" cstate="print"/>
+                    <a:blip r:embed="rId33" cstate="print"/>
                     <a:srcRect/>
                     <a:stretch>
                       <a:fillRect/>
@@ -1866,7 +2336,7 @@
                     </pic:cNvPicPr>
                   </pic:nvPicPr>
                   <pic:blipFill>
-                    <a:blip r:embed="rId33" cstate="print"/>
+                    <a:blip r:embed="rId34" cstate="print"/>
                     <a:srcRect/>
                     <a:stretch>
                       <a:fillRect/>
@@ -1924,7 +2394,7 @@
                     </pic:cNvPicPr>
                   </pic:nvPicPr>
                   <pic:blipFill>
-                    <a:blip r:embed="rId34" cstate="print"/>
+                    <a:blip r:embed="rId35" cstate="print"/>
                     <a:srcRect/>
                     <a:stretch>
                       <a:fillRect/>
@@ -1985,7 +2455,7 @@
                     </pic:cNvPicPr>
                   </pic:nvPicPr>
                   <pic:blipFill>
-                    <a:blip r:embed="rId35" cstate="print"/>
+                    <a:blip r:embed="rId36" cstate="print"/>
                     <a:srcRect/>
                     <a:stretch>
                       <a:fillRect/>
@@ -2048,7 +2518,7 @@
                     </pic:cNvPicPr>
                   </pic:nvPicPr>
                   <pic:blipFill>
-                    <a:blip r:embed="rId36" cstate="print"/>
+                    <a:blip r:embed="rId37" cstate="print"/>
                     <a:srcRect/>
                     <a:stretch>
                       <a:fillRect/>
@@ -2106,7 +2576,7 @@
                     </pic:cNvPicPr>
                   </pic:nvPicPr>
                   <pic:blipFill>
-                    <a:blip r:embed="rId37" cstate="print"/>
+                    <a:blip r:embed="rId38" cstate="print"/>
                     <a:srcRect/>
                     <a:stretch>
                       <a:fillRect/>
@@ -2140,17 +2610,21 @@
       <w:pPr>
         <w:pStyle w:val="Ttulo1"/>
       </w:pPr>
+      <w:bookmarkStart w:id="4" w:name="_Toc95898392"/>
       <w:r>
         <w:t>Generar el pedido</w:t>
       </w:r>
+      <w:bookmarkEnd w:id="4"/>
     </w:p>
     <w:p>
       <w:pPr>
         <w:pStyle w:val="Ttulo2"/>
       </w:pPr>
+      <w:bookmarkStart w:id="5" w:name="_Toc95898393"/>
       <w:r>
         <w:t>Ver Stock antes de realizar el pedido</w:t>
       </w:r>
+      <w:bookmarkEnd w:id="5"/>
     </w:p>
     <w:p/>
     <w:p>
@@ -2177,7 +2651,7 @@
                     </pic:cNvPicPr>
                   </pic:nvPicPr>
                   <pic:blipFill>
-                    <a:blip r:embed="rId38" cstate="print"/>
+                    <a:blip r:embed="rId39" cstate="print"/>
                     <a:srcRect/>
                     <a:stretch>
                       <a:fillRect/>
@@ -2231,7 +2705,7 @@
                     </pic:cNvPicPr>
                   </pic:nvPicPr>
                   <pic:blipFill>
-                    <a:blip r:embed="rId39" cstate="print"/>
+                    <a:blip r:embed="rId40" cstate="print"/>
                     <a:srcRect/>
                     <a:stretch>
                       <a:fillRect/>
@@ -2285,7 +2759,7 @@
                     </pic:cNvPicPr>
                   </pic:nvPicPr>
                   <pic:blipFill>
-                    <a:blip r:embed="rId40" cstate="print"/>
+                    <a:blip r:embed="rId41" cstate="print"/>
                     <a:srcRect/>
                     <a:stretch>
                       <a:fillRect/>
@@ -2344,7 +2818,7 @@
                     </pic:cNvPicPr>
                   </pic:nvPicPr>
                   <pic:blipFill>
-                    <a:blip r:embed="rId41" cstate="print"/>
+                    <a:blip r:embed="rId42" cstate="print"/>
                     <a:srcRect/>
                     <a:stretch>
                       <a:fillRect/>
@@ -2398,7 +2872,7 @@
                     </pic:cNvPicPr>
                   </pic:nvPicPr>
                   <pic:blipFill>
-                    <a:blip r:embed="rId42" cstate="print"/>
+                    <a:blip r:embed="rId43" cstate="print"/>
                     <a:srcRect/>
                     <a:stretch>
                       <a:fillRect/>
@@ -2452,7 +2926,7 @@
                     </pic:cNvPicPr>
                   </pic:nvPicPr>
                   <pic:blipFill>
-                    <a:blip r:embed="rId43" cstate="print"/>
+                    <a:blip r:embed="rId44" cstate="print"/>
                     <a:srcRect/>
                     <a:stretch>
                       <a:fillRect/>
@@ -2507,7 +2981,7 @@
                     </pic:cNvPicPr>
                   </pic:nvPicPr>
                   <pic:blipFill>
-                    <a:blip r:embed="rId44" cstate="print"/>
+                    <a:blip r:embed="rId45" cstate="print"/>
                     <a:srcRect/>
                     <a:stretch>
                       <a:fillRect/>
@@ -2561,7 +3035,7 @@
                     </pic:cNvPicPr>
                   </pic:nvPicPr>
                   <pic:blipFill>
-                    <a:blip r:embed="rId45" cstate="print"/>
+                    <a:blip r:embed="rId46" cstate="print"/>
                     <a:srcRect/>
                     <a:stretch>
                       <a:fillRect/>
@@ -2619,7 +3093,7 @@
                     </pic:cNvPicPr>
                   </pic:nvPicPr>
                   <pic:blipFill>
-                    <a:blip r:embed="rId38" cstate="print"/>
+                    <a:blip r:embed="rId39" cstate="print"/>
                     <a:srcRect/>
                     <a:stretch>
                       <a:fillRect/>
@@ -2674,7 +3148,7 @@
                     </pic:cNvPicPr>
                   </pic:nvPicPr>
                   <pic:blipFill>
-                    <a:blip r:embed="rId46" cstate="print"/>
+                    <a:blip r:embed="rId47" cstate="print"/>
                     <a:srcRect/>
                     <a:stretch>
                       <a:fillRect/>
@@ -2728,7 +3202,7 @@
                     </pic:cNvPicPr>
                   </pic:nvPicPr>
                   <pic:blipFill>
-                    <a:blip r:embed="rId47" cstate="print"/>
+                    <a:blip r:embed="rId48" cstate="print"/>
                     <a:srcRect/>
                     <a:stretch>
                       <a:fillRect/>
@@ -2791,7 +3265,7 @@
                     </pic:cNvPicPr>
                   </pic:nvPicPr>
                   <pic:blipFill>
-                    <a:blip r:embed="rId48" cstate="print"/>
+                    <a:blip r:embed="rId49" cstate="print"/>
                     <a:srcRect/>
                     <a:stretch>
                       <a:fillRect/>
@@ -2846,7 +3320,7 @@
                     </pic:cNvPicPr>
                   </pic:nvPicPr>
                   <pic:blipFill>
-                    <a:blip r:embed="rId49" cstate="print"/>
+                    <a:blip r:embed="rId50" cstate="print"/>
                     <a:srcRect/>
                     <a:stretch>
                       <a:fillRect/>
@@ -2900,7 +3374,7 @@
                     </pic:cNvPicPr>
                   </pic:nvPicPr>
                   <pic:blipFill>
-                    <a:blip r:embed="rId50" cstate="print"/>
+                    <a:blip r:embed="rId51" cstate="print"/>
                     <a:srcRect/>
                     <a:stretch>
                       <a:fillRect/>
@@ -2955,7 +3429,7 @@
                     </pic:cNvPicPr>
                   </pic:nvPicPr>
                   <pic:blipFill>
-                    <a:blip r:embed="rId51" cstate="print"/>
+                    <a:blip r:embed="rId52" cstate="print"/>
                     <a:srcRect/>
                     <a:stretch>
                       <a:fillRect/>
@@ -3009,7 +3483,7 @@
                     </pic:cNvPicPr>
                   </pic:nvPicPr>
                   <pic:blipFill>
-                    <a:blip r:embed="rId52" cstate="print"/>
+                    <a:blip r:embed="rId53" cstate="print"/>
                     <a:srcRect/>
                     <a:stretch>
                       <a:fillRect/>
@@ -3064,7 +3538,7 @@
                     </pic:cNvPicPr>
                   </pic:nvPicPr>
                   <pic:blipFill>
-                    <a:blip r:embed="rId53" cstate="print"/>
+                    <a:blip r:embed="rId54" cstate="print"/>
                     <a:srcRect/>
                     <a:stretch>
                       <a:fillRect/>
@@ -3118,7 +3592,7 @@
                     </pic:cNvPicPr>
                   </pic:nvPicPr>
                   <pic:blipFill>
-                    <a:blip r:embed="rId54" cstate="print"/>
+                    <a:blip r:embed="rId55" cstate="print"/>
                     <a:srcRect/>
                     <a:stretch>
                       <a:fillRect/>
@@ -3172,7 +3646,7 @@
                     </pic:cNvPicPr>
                   </pic:nvPicPr>
                   <pic:blipFill>
-                    <a:blip r:embed="rId55" cstate="print"/>
+                    <a:blip r:embed="rId56" cstate="print"/>
                     <a:srcRect/>
                     <a:stretch>
                       <a:fillRect/>
@@ -3232,7 +3706,7 @@
                     </pic:cNvPicPr>
                   </pic:nvPicPr>
                   <pic:blipFill>
-                    <a:blip r:embed="rId56" cstate="print"/>
+                    <a:blip r:embed="rId57" cstate="print"/>
                     <a:srcRect/>
                     <a:stretch>
                       <a:fillRect/>
@@ -3286,7 +3760,7 @@
                     </pic:cNvPicPr>
                   </pic:nvPicPr>
                   <pic:blipFill>
-                    <a:blip r:embed="rId57" cstate="print"/>
+                    <a:blip r:embed="rId58" cstate="print"/>
                     <a:srcRect/>
                     <a:stretch>
                       <a:fillRect/>
@@ -3340,7 +3814,7 @@
                     </pic:cNvPicPr>
                   </pic:nvPicPr>
                   <pic:blipFill>
-                    <a:blip r:embed="rId58" cstate="print"/>
+                    <a:blip r:embed="rId59" cstate="print"/>
                     <a:srcRect/>
                     <a:stretch>
                       <a:fillRect/>
@@ -3395,7 +3869,7 @@
                     </pic:cNvPicPr>
                   </pic:nvPicPr>
                   <pic:blipFill>
-                    <a:blip r:embed="rId59" cstate="print"/>
+                    <a:blip r:embed="rId60" cstate="print"/>
                     <a:srcRect/>
                     <a:stretch>
                       <a:fillRect/>
@@ -3454,7 +3928,7 @@
                     </pic:cNvPicPr>
                   </pic:nvPicPr>
                   <pic:blipFill>
-                    <a:blip r:embed="rId60" cstate="print"/>
+                    <a:blip r:embed="rId61" cstate="print"/>
                     <a:srcRect/>
                     <a:stretch>
                       <a:fillRect/>
@@ -3508,7 +3982,7 @@
                     </pic:cNvPicPr>
                   </pic:nvPicPr>
                   <pic:blipFill>
-                    <a:blip r:embed="rId61" cstate="print"/>
+                    <a:blip r:embed="rId62" cstate="print"/>
                     <a:srcRect/>
                     <a:stretch>
                       <a:fillRect/>
@@ -3563,7 +4037,7 @@
                     </pic:cNvPicPr>
                   </pic:nvPicPr>
                   <pic:blipFill>
-                    <a:blip r:embed="rId62" cstate="print"/>
+                    <a:blip r:embed="rId63" cstate="print"/>
                     <a:srcRect/>
                     <a:stretch>
                       <a:fillRect/>
@@ -3617,7 +4091,7 @@
                     </pic:cNvPicPr>
                   </pic:nvPicPr>
                   <pic:blipFill>
-                    <a:blip r:embed="rId63" cstate="print"/>
+                    <a:blip r:embed="rId64" cstate="print"/>
                     <a:srcRect/>
                     <a:stretch>
                       <a:fillRect/>
@@ -3671,7 +4145,7 @@
                     </pic:cNvPicPr>
                   </pic:nvPicPr>
                   <pic:blipFill>
-                    <a:blip r:embed="rId64" cstate="print"/>
+                    <a:blip r:embed="rId65" cstate="print"/>
                     <a:srcRect/>
                     <a:stretch>
                       <a:fillRect/>
@@ -3726,7 +4200,7 @@
                     </pic:cNvPicPr>
                   </pic:nvPicPr>
                   <pic:blipFill>
-                    <a:blip r:embed="rId65" cstate="print"/>
+                    <a:blip r:embed="rId66" cstate="print"/>
                     <a:srcRect/>
                     <a:stretch>
                       <a:fillRect/>
@@ -3790,7 +4264,7 @@
                     </pic:cNvPicPr>
                   </pic:nvPicPr>
                   <pic:blipFill>
-                    <a:blip r:embed="rId66" cstate="print"/>
+                    <a:blip r:embed="rId67" cstate="print"/>
                     <a:srcRect/>
                     <a:stretch>
                       <a:fillRect/>
@@ -3844,7 +4318,7 @@
                     </pic:cNvPicPr>
                   </pic:nvPicPr>
                   <pic:blipFill>
-                    <a:blip r:embed="rId67" cstate="print"/>
+                    <a:blip r:embed="rId68" cstate="print"/>
                     <a:srcRect/>
                     <a:stretch>
                       <a:fillRect/>
@@ -3899,7 +4373,7 @@
                     </pic:cNvPicPr>
                   </pic:nvPicPr>
                   <pic:blipFill>
-                    <a:blip r:embed="rId68" cstate="print"/>
+                    <a:blip r:embed="rId69" cstate="print"/>
                     <a:srcRect/>
                     <a:stretch>
                       <a:fillRect/>
@@ -3953,7 +4427,7 @@
                     </pic:cNvPicPr>
                   </pic:nvPicPr>
                   <pic:blipFill>
-                    <a:blip r:embed="rId69" cstate="print"/>
+                    <a:blip r:embed="rId70" cstate="print"/>
                     <a:srcRect/>
                     <a:stretch>
                       <a:fillRect/>
@@ -4012,7 +4486,7 @@
                     </pic:cNvPicPr>
                   </pic:nvPicPr>
                   <pic:blipFill>
-                    <a:blip r:embed="rId70" cstate="print"/>
+                    <a:blip r:embed="rId71" cstate="print"/>
                     <a:srcRect/>
                     <a:stretch>
                       <a:fillRect/>
@@ -4067,7 +4541,7 @@
                     </pic:cNvPicPr>
                   </pic:nvPicPr>
                   <pic:blipFill>
-                    <a:blip r:embed="rId71" cstate="print"/>
+                    <a:blip r:embed="rId72" cstate="print"/>
                     <a:srcRect/>
                     <a:stretch>
                       <a:fillRect/>
@@ -4121,7 +4595,7 @@
                     </pic:cNvPicPr>
                   </pic:nvPicPr>
                   <pic:blipFill>
-                    <a:blip r:embed="rId72" cstate="print"/>
+                    <a:blip r:embed="rId73" cstate="print"/>
                     <a:srcRect/>
                     <a:stretch>
                       <a:fillRect/>
@@ -4176,7 +4650,7 @@
                     </pic:cNvPicPr>
                   </pic:nvPicPr>
                   <pic:blipFill>
-                    <a:blip r:embed="rId73" cstate="print"/>
+                    <a:blip r:embed="rId74" cstate="print"/>
                     <a:srcRect/>
                     <a:stretch>
                       <a:fillRect/>
@@ -4230,7 +4704,7 @@
                     </pic:cNvPicPr>
                   </pic:nvPicPr>
                   <pic:blipFill>
-                    <a:blip r:embed="rId74" cstate="print"/>
+                    <a:blip r:embed="rId75" cstate="print"/>
                     <a:srcRect/>
                     <a:stretch>
                       <a:fillRect/>
@@ -4285,7 +4759,7 @@
                     </pic:cNvPicPr>
                   </pic:nvPicPr>
                   <pic:blipFill>
-                    <a:blip r:embed="rId75" cstate="print"/>
+                    <a:blip r:embed="rId76" cstate="print"/>
                     <a:srcRect/>
                     <a:stretch>
                       <a:fillRect/>
@@ -4339,7 +4813,7 @@
                     </pic:cNvPicPr>
                   </pic:nvPicPr>
                   <pic:blipFill>
-                    <a:blip r:embed="rId76" cstate="print"/>
+                    <a:blip r:embed="rId77" cstate="print"/>
                     <a:srcRect/>
                     <a:stretch>
                       <a:fillRect/>
@@ -4393,7 +4867,7 @@
                     </pic:cNvPicPr>
                   </pic:nvPicPr>
                   <pic:blipFill>
-                    <a:blip r:embed="rId77" cstate="print"/>
+                    <a:blip r:embed="rId78" cstate="print"/>
                     <a:srcRect/>
                     <a:stretch>
                       <a:fillRect/>
@@ -4453,7 +4927,7 @@
                     </pic:cNvPicPr>
                   </pic:nvPicPr>
                   <pic:blipFill>
-                    <a:blip r:embed="rId78" cstate="print"/>
+                    <a:blip r:embed="rId79" cstate="print"/>
                     <a:srcRect/>
                     <a:stretch>
                       <a:fillRect/>
@@ -4507,7 +4981,7 @@
                     </pic:cNvPicPr>
                   </pic:nvPicPr>
                   <pic:blipFill>
-                    <a:blip r:embed="rId79" cstate="print"/>
+                    <a:blip r:embed="rId80" cstate="print"/>
                     <a:srcRect/>
                     <a:stretch>
                       <a:fillRect/>
@@ -4562,7 +5036,7 @@
                     </pic:cNvPicPr>
                   </pic:nvPicPr>
                   <pic:blipFill>
-                    <a:blip r:embed="rId80" cstate="print"/>
+                    <a:blip r:embed="rId81" cstate="print"/>
                     <a:srcRect/>
                     <a:stretch>
                       <a:fillRect/>
@@ -4628,7 +5102,7 @@
                     </pic:cNvPicPr>
                   </pic:nvPicPr>
                   <pic:blipFill>
-                    <a:blip r:embed="rId81" cstate="print"/>
+                    <a:blip r:embed="rId82" cstate="print"/>
                     <a:srcRect/>
                     <a:stretch>
                       <a:fillRect/>
@@ -4682,7 +5156,7 @@
                     </pic:cNvPicPr>
                   </pic:nvPicPr>
                   <pic:blipFill>
-                    <a:blip r:embed="rId82" cstate="print"/>
+                    <a:blip r:embed="rId83" cstate="print"/>
                     <a:srcRect/>
                     <a:stretch>
                       <a:fillRect/>
@@ -4737,7 +5211,7 @@
                     </pic:cNvPicPr>
                   </pic:nvPicPr>
                   <pic:blipFill>
-                    <a:blip r:embed="rId83" cstate="print"/>
+                    <a:blip r:embed="rId84" cstate="print"/>
                     <a:srcRect/>
                     <a:stretch>
                       <a:fillRect/>
@@ -4801,7 +5275,7 @@
                     </pic:cNvPicPr>
                   </pic:nvPicPr>
                   <pic:blipFill>
-                    <a:blip r:embed="rId84" cstate="print"/>
+                    <a:blip r:embed="rId85" cstate="print"/>
                     <a:srcRect/>
                     <a:stretch>
                       <a:fillRect/>
@@ -4855,7 +5329,7 @@
                     </pic:cNvPicPr>
                   </pic:nvPicPr>
                   <pic:blipFill>
-                    <a:blip r:embed="rId85" cstate="print"/>
+                    <a:blip r:embed="rId86" cstate="print"/>
                     <a:srcRect/>
                     <a:stretch>
                       <a:fillRect/>
@@ -4921,7 +5395,7 @@
                     </pic:cNvPicPr>
                   </pic:nvPicPr>
                   <pic:blipFill>
-                    <a:blip r:embed="rId86" cstate="print"/>
+                    <a:blip r:embed="rId87" cstate="print"/>
                     <a:srcRect/>
                     <a:stretch>
                       <a:fillRect/>
@@ -4980,7 +5454,7 @@
                     </pic:cNvPicPr>
                   </pic:nvPicPr>
                   <pic:blipFill>
-                    <a:blip r:embed="rId87" cstate="print"/>
+                    <a:blip r:embed="rId88" cstate="print"/>
                     <a:srcRect/>
                     <a:stretch>
                       <a:fillRect/>
@@ -5034,7 +5508,7 @@
                     </pic:cNvPicPr>
                   </pic:nvPicPr>
                   <pic:blipFill>
-                    <a:blip r:embed="rId88" cstate="print"/>
+                    <a:blip r:embed="rId89" cstate="print"/>
                     <a:srcRect/>
                     <a:stretch>
                       <a:fillRect/>
@@ -5089,7 +5563,7 @@
                     </pic:cNvPicPr>
                   </pic:nvPicPr>
                   <pic:blipFill>
-                    <a:blip r:embed="rId89" cstate="print"/>
+                    <a:blip r:embed="rId90" cstate="print"/>
                     <a:srcRect/>
                     <a:stretch>
                       <a:fillRect/>
@@ -5143,7 +5617,7 @@
                     </pic:cNvPicPr>
                   </pic:nvPicPr>
                   <pic:blipFill>
-                    <a:blip r:embed="rId90" cstate="print"/>
+                    <a:blip r:embed="rId91" cstate="print"/>
                     <a:srcRect/>
                     <a:stretch>
                       <a:fillRect/>
@@ -5207,7 +5681,7 @@
                     </pic:cNvPicPr>
                   </pic:nvPicPr>
                   <pic:blipFill>
-                    <a:blip r:embed="rId91" cstate="print"/>
+                    <a:blip r:embed="rId92" cstate="print"/>
                     <a:srcRect/>
                     <a:stretch>
                       <a:fillRect/>
@@ -5263,7 +5737,7 @@
                     </pic:cNvPicPr>
                   </pic:nvPicPr>
                   <pic:blipFill>
-                    <a:blip r:embed="rId92" cstate="print"/>
+                    <a:blip r:embed="rId93" cstate="print"/>
                     <a:srcRect/>
                     <a:stretch>
                       <a:fillRect/>
@@ -5317,7 +5791,7 @@
                     </pic:cNvPicPr>
                   </pic:nvPicPr>
                   <pic:blipFill>
-                    <a:blip r:embed="rId93" cstate="print"/>
+                    <a:blip r:embed="rId94" cstate="print"/>
                     <a:srcRect/>
                     <a:stretch>
                       <a:fillRect/>
@@ -5659,6 +6133,60 @@
       <w:szCs w:val="26"/>
     </w:rPr>
   </w:style>
+  <w:style w:type="paragraph" w:styleId="TtulodeTDC">
+    <w:name w:val="TOC Heading"/>
+    <w:basedOn w:val="Ttulo1"/>
+    <w:next w:val="Normal"/>
+    <w:uiPriority w:val="39"/>
+    <w:unhideWhenUsed/>
+    <w:qFormat/>
+    <w:rsid w:val="00172318"/>
+    <w:pPr>
+      <w:jc w:val="left"/>
+      <w:outlineLvl w:val="9"/>
+    </w:pPr>
+    <w:rPr>
+      <w:i w:val="0"/>
+      <w:color w:val="365F91" w:themeColor="accent1" w:themeShade="BF"/>
+      <w:sz w:val="28"/>
+    </w:rPr>
+  </w:style>
+  <w:style w:type="paragraph" w:styleId="TDC1">
+    <w:name w:val="toc 1"/>
+    <w:basedOn w:val="Normal"/>
+    <w:next w:val="Normal"/>
+    <w:autoRedefine/>
+    <w:uiPriority w:val="39"/>
+    <w:unhideWhenUsed/>
+    <w:rsid w:val="00172318"/>
+    <w:pPr>
+      <w:spacing w:after="100"/>
+    </w:pPr>
+  </w:style>
+  <w:style w:type="paragraph" w:styleId="TDC2">
+    <w:name w:val="toc 2"/>
+    <w:basedOn w:val="Normal"/>
+    <w:next w:val="Normal"/>
+    <w:autoRedefine/>
+    <w:uiPriority w:val="39"/>
+    <w:unhideWhenUsed/>
+    <w:rsid w:val="00172318"/>
+    <w:pPr>
+      <w:spacing w:after="100"/>
+      <w:ind w:left="220"/>
+    </w:pPr>
+  </w:style>
+  <w:style w:type="character" w:styleId="Hipervnculo">
+    <w:name w:val="Hyperlink"/>
+    <w:basedOn w:val="Fuentedeprrafopredeter"/>
+    <w:uiPriority w:val="99"/>
+    <w:unhideWhenUsed/>
+    <w:rsid w:val="00172318"/>
+    <w:rPr>
+      <w:color w:val="0000FF" w:themeColor="hyperlink"/>
+      <w:u w:val="single"/>
+    </w:rPr>
+  </w:style>
 </w:styles>
 </file>
 
@@ -5943,4 +6471,16 @@
   <a:objectDefaults/>
   <a:extraClrSchemeLst/>
 </a:theme>
+</file>
+
+<file path=customXml/item1.xml><?xml version="1.0" encoding="utf-8"?>
+<b:Sources xmlns:b="http://schemas.openxmlformats.org/officeDocument/2006/bibliography" xmlns="http://schemas.openxmlformats.org/officeDocument/2006/bibliography" SelectedStyle="\APA.XSL" StyleName="APA Fifth Edition"/>
+</file>
+
+<file path=customXml/itemProps1.xml><?xml version="1.0" encoding="utf-8"?>
+<ds:datastoreItem xmlns:ds="http://schemas.openxmlformats.org/officeDocument/2006/customXml" ds:itemID="{D4906281-767F-472A-A45C-BE7DD4F92E8B}">
+  <ds:schemaRefs>
+    <ds:schemaRef ds:uri="http://schemas.openxmlformats.org/officeDocument/2006/bibliography"/>
+  </ds:schemaRefs>
+</ds:datastoreItem>
 </file>
</xml_diff>